<commit_message>
Added final deliverables & zip
</commit_message>
<xml_diff>
--- a/deliverables/SEIS 763 Project Paper.docx
+++ b/deliverables/SEIS 763 Project Paper.docx
@@ -2357,12 +2357,12 @@
           <wp:inline distB="114300" distT="114300" distL="114300" distR="114300">
             <wp:extent cx="3048000" cy="2095500"/>
             <wp:effectExtent b="0" l="0" r="0" t="0"/>
-            <wp:docPr id="4" name="image2.png"/>
+            <wp:docPr id="4" name="image7.png"/>
             <a:graphic>
               <a:graphicData uri="http://schemas.openxmlformats.org/drawingml/2006/picture">
                 <pic:pic>
                   <pic:nvPicPr>
-                    <pic:cNvPr id="0" name="image2.png"/>
+                    <pic:cNvPr id="0" name="image7.png"/>
                     <pic:cNvPicPr preferRelativeResize="0"/>
                   </pic:nvPicPr>
                   <pic:blipFill>
@@ -2433,12 +2433,12 @@
           <wp:inline distB="114300" distT="114300" distL="114300" distR="114300">
             <wp:extent cx="3048000" cy="2032000"/>
             <wp:effectExtent b="0" l="0" r="0" t="0"/>
-            <wp:docPr id="8" name="image5.png"/>
+            <wp:docPr id="8" name="image1.png"/>
             <a:graphic>
               <a:graphicData uri="http://schemas.openxmlformats.org/drawingml/2006/picture">
                 <pic:pic>
                   <pic:nvPicPr>
-                    <pic:cNvPr id="0" name="image5.png"/>
+                    <pic:cNvPr id="0" name="image1.png"/>
                     <pic:cNvPicPr preferRelativeResize="0"/>
                   </pic:nvPicPr>
                   <pic:blipFill>
@@ -2499,12 +2499,12 @@
           <wp:inline distB="114300" distT="114300" distL="114300" distR="114300">
             <wp:extent cx="3048000" cy="2019300"/>
             <wp:effectExtent b="0" l="0" r="0" t="0"/>
-            <wp:docPr id="5" name="image3.png"/>
+            <wp:docPr id="5" name="image2.png"/>
             <a:graphic>
               <a:graphicData uri="http://schemas.openxmlformats.org/drawingml/2006/picture">
                 <pic:pic>
                   <pic:nvPicPr>
-                    <pic:cNvPr id="0" name="image3.png"/>
+                    <pic:cNvPr id="0" name="image2.png"/>
                     <pic:cNvPicPr preferRelativeResize="0"/>
                   </pic:nvPicPr>
                   <pic:blipFill>
@@ -2565,12 +2565,12 @@
           <wp:inline distB="19050" distT="19050" distL="19050" distR="19050">
             <wp:extent cx="3048000" cy="2184400"/>
             <wp:effectExtent b="0" l="0" r="0" t="0"/>
-            <wp:docPr id="6" name="image1.png"/>
+            <wp:docPr id="6" name="image4.png"/>
             <a:graphic>
               <a:graphicData uri="http://schemas.openxmlformats.org/drawingml/2006/picture">
                 <pic:pic>
                   <pic:nvPicPr>
-                    <pic:cNvPr id="0" name="image1.png"/>
+                    <pic:cNvPr id="0" name="image4.png"/>
                     <pic:cNvPicPr preferRelativeResize="0"/>
                   </pic:nvPicPr>
                   <pic:blipFill>
@@ -3857,12 +3857,12 @@
           <wp:inline distB="114300" distT="114300" distL="114300" distR="114300">
             <wp:extent cx="3048000" cy="2451100"/>
             <wp:effectExtent b="0" l="0" r="0" t="0"/>
-            <wp:docPr id="3" name="image7.png"/>
+            <wp:docPr id="3" name="image6.png"/>
             <a:graphic>
               <a:graphicData uri="http://schemas.openxmlformats.org/drawingml/2006/picture">
                 <pic:pic>
                   <pic:nvPicPr>
-                    <pic:cNvPr id="0" name="image7.png"/>
+                    <pic:cNvPr id="0" name="image6.png"/>
                     <pic:cNvPicPr preferRelativeResize="0"/>
                   </pic:nvPicPr>
                   <pic:blipFill>
@@ -4026,12 +4026,12 @@
           <wp:inline distB="114300" distT="114300" distL="114300" distR="114300">
             <wp:extent cx="3048000" cy="2133600"/>
             <wp:effectExtent b="0" l="0" r="0" t="0"/>
-            <wp:docPr id="7" name="image6.png"/>
+            <wp:docPr id="7" name="image3.png"/>
             <a:graphic>
               <a:graphicData uri="http://schemas.openxmlformats.org/drawingml/2006/picture">
                 <pic:pic>
                   <pic:nvPicPr>
-                    <pic:cNvPr id="0" name="image6.png"/>
+                    <pic:cNvPr id="0" name="image3.png"/>
                     <pic:cNvPicPr preferRelativeResize="0"/>
                   </pic:nvPicPr>
                   <pic:blipFill>
@@ -4091,12 +4091,12 @@
           <wp:inline distB="114300" distT="114300" distL="114300" distR="114300">
             <wp:extent cx="3048000" cy="2019300"/>
             <wp:effectExtent b="0" l="0" r="0" t="0"/>
-            <wp:docPr id="1" name="image4.png"/>
+            <wp:docPr id="1" name="image5.png"/>
             <a:graphic>
               <a:graphicData uri="http://schemas.openxmlformats.org/drawingml/2006/picture">
                 <pic:pic>
                   <pic:nvPicPr>
-                    <pic:cNvPr id="0" name="image4.png"/>
+                    <pic:cNvPr id="0" name="image5.png"/>
                     <pic:cNvPicPr preferRelativeResize="0"/>
                   </pic:nvPicPr>
                   <pic:blipFill>

</xml_diff>

<commit_message>
Added final deliverables & zip (#19)
</commit_message>
<xml_diff>
--- a/deliverables/SEIS 763 Project Paper.docx
+++ b/deliverables/SEIS 763 Project Paper.docx
@@ -2357,12 +2357,12 @@
           <wp:inline distB="114300" distT="114300" distL="114300" distR="114300">
             <wp:extent cx="3048000" cy="2095500"/>
             <wp:effectExtent b="0" l="0" r="0" t="0"/>
-            <wp:docPr id="4" name="image2.png"/>
+            <wp:docPr id="4" name="image7.png"/>
             <a:graphic>
               <a:graphicData uri="http://schemas.openxmlformats.org/drawingml/2006/picture">
                 <pic:pic>
                   <pic:nvPicPr>
-                    <pic:cNvPr id="0" name="image2.png"/>
+                    <pic:cNvPr id="0" name="image7.png"/>
                     <pic:cNvPicPr preferRelativeResize="0"/>
                   </pic:nvPicPr>
                   <pic:blipFill>
@@ -2433,12 +2433,12 @@
           <wp:inline distB="114300" distT="114300" distL="114300" distR="114300">
             <wp:extent cx="3048000" cy="2032000"/>
             <wp:effectExtent b="0" l="0" r="0" t="0"/>
-            <wp:docPr id="8" name="image5.png"/>
+            <wp:docPr id="8" name="image1.png"/>
             <a:graphic>
               <a:graphicData uri="http://schemas.openxmlformats.org/drawingml/2006/picture">
                 <pic:pic>
                   <pic:nvPicPr>
-                    <pic:cNvPr id="0" name="image5.png"/>
+                    <pic:cNvPr id="0" name="image1.png"/>
                     <pic:cNvPicPr preferRelativeResize="0"/>
                   </pic:nvPicPr>
                   <pic:blipFill>
@@ -2499,12 +2499,12 @@
           <wp:inline distB="114300" distT="114300" distL="114300" distR="114300">
             <wp:extent cx="3048000" cy="2019300"/>
             <wp:effectExtent b="0" l="0" r="0" t="0"/>
-            <wp:docPr id="5" name="image3.png"/>
+            <wp:docPr id="5" name="image2.png"/>
             <a:graphic>
               <a:graphicData uri="http://schemas.openxmlformats.org/drawingml/2006/picture">
                 <pic:pic>
                   <pic:nvPicPr>
-                    <pic:cNvPr id="0" name="image3.png"/>
+                    <pic:cNvPr id="0" name="image2.png"/>
                     <pic:cNvPicPr preferRelativeResize="0"/>
                   </pic:nvPicPr>
                   <pic:blipFill>
@@ -2565,12 +2565,12 @@
           <wp:inline distB="19050" distT="19050" distL="19050" distR="19050">
             <wp:extent cx="3048000" cy="2184400"/>
             <wp:effectExtent b="0" l="0" r="0" t="0"/>
-            <wp:docPr id="6" name="image1.png"/>
+            <wp:docPr id="6" name="image4.png"/>
             <a:graphic>
               <a:graphicData uri="http://schemas.openxmlformats.org/drawingml/2006/picture">
                 <pic:pic>
                   <pic:nvPicPr>
-                    <pic:cNvPr id="0" name="image1.png"/>
+                    <pic:cNvPr id="0" name="image4.png"/>
                     <pic:cNvPicPr preferRelativeResize="0"/>
                   </pic:nvPicPr>
                   <pic:blipFill>
@@ -3857,12 +3857,12 @@
           <wp:inline distB="114300" distT="114300" distL="114300" distR="114300">
             <wp:extent cx="3048000" cy="2451100"/>
             <wp:effectExtent b="0" l="0" r="0" t="0"/>
-            <wp:docPr id="3" name="image7.png"/>
+            <wp:docPr id="3" name="image6.png"/>
             <a:graphic>
               <a:graphicData uri="http://schemas.openxmlformats.org/drawingml/2006/picture">
                 <pic:pic>
                   <pic:nvPicPr>
-                    <pic:cNvPr id="0" name="image7.png"/>
+                    <pic:cNvPr id="0" name="image6.png"/>
                     <pic:cNvPicPr preferRelativeResize="0"/>
                   </pic:nvPicPr>
                   <pic:blipFill>
@@ -4026,12 +4026,12 @@
           <wp:inline distB="114300" distT="114300" distL="114300" distR="114300">
             <wp:extent cx="3048000" cy="2133600"/>
             <wp:effectExtent b="0" l="0" r="0" t="0"/>
-            <wp:docPr id="7" name="image6.png"/>
+            <wp:docPr id="7" name="image3.png"/>
             <a:graphic>
               <a:graphicData uri="http://schemas.openxmlformats.org/drawingml/2006/picture">
                 <pic:pic>
                   <pic:nvPicPr>
-                    <pic:cNvPr id="0" name="image6.png"/>
+                    <pic:cNvPr id="0" name="image3.png"/>
                     <pic:cNvPicPr preferRelativeResize="0"/>
                   </pic:nvPicPr>
                   <pic:blipFill>
@@ -4091,12 +4091,12 @@
           <wp:inline distB="114300" distT="114300" distL="114300" distR="114300">
             <wp:extent cx="3048000" cy="2019300"/>
             <wp:effectExtent b="0" l="0" r="0" t="0"/>
-            <wp:docPr id="1" name="image4.png"/>
+            <wp:docPr id="1" name="image5.png"/>
             <a:graphic>
               <a:graphicData uri="http://schemas.openxmlformats.org/drawingml/2006/picture">
                 <pic:pic>
                   <pic:nvPicPr>
-                    <pic:cNvPr id="0" name="image4.png"/>
+                    <pic:cNvPr id="0" name="image5.png"/>
                     <pic:cNvPicPr preferRelativeResize="0"/>
                   </pic:nvPicPr>
                   <pic:blipFill>

</xml_diff>